<commit_message>
fixed vb user story 4/5
</commit_message>
<xml_diff>
--- a/USER STORY 1.docx
+++ b/USER STORY 1.docx
@@ -1054,15 +1054,41 @@
         <w:tblLook w:val="04A0" w:firstRow="1" w:lastRow="0" w:firstColumn="1" w:lastColumn="0" w:noHBand="0" w:noVBand="1"/>
       </w:tblPr>
       <w:tblGrid>
-        <w:gridCol w:w="2074"/>
-        <w:gridCol w:w="2074"/>
-        <w:gridCol w:w="2074"/>
-        <w:gridCol w:w="2074"/>
+        <w:gridCol w:w="1547"/>
+        <w:gridCol w:w="1688"/>
+        <w:gridCol w:w="1687"/>
+        <w:gridCol w:w="1687"/>
+        <w:gridCol w:w="1687"/>
       </w:tblGrid>
       <w:tr>
         <w:tc>
           <w:tcPr>
-            <w:tcW w:w="2254" w:type="dxa"/>
+            <w:tcW w:w="1547" w:type="dxa"/>
+            <w:shd w:val="clear" w:color="auto" w:fill="000000" w:themeFill="text1"/>
+          </w:tcPr>
+          <w:p>
+            <w:pPr>
+              <w:pStyle w:val="ListParagraph"/>
+              <w:ind w:left="0"/>
+              <w:rPr>
+                <w:color w:val="00B050"/>
+                <w:lang w:val="nl-BE"/>
+              </w:rPr>
+            </w:pPr>
+            <w:r>
+              <w:rPr>
+                <w:color w:val="FFFFFF" w:themeColor="background1"/>
+                <w:lang w:val="nl-BE"/>
+              </w:rPr>
+              <w:t>D151</w:t>
+            </w:r>
+            <w:bookmarkStart w:id="0" w:name="_GoBack"/>
+            <w:bookmarkEnd w:id="0"/>
+          </w:p>
+        </w:tc>
+        <w:tc>
+          <w:tcPr>
+            <w:tcW w:w="1688" w:type="dxa"/>
           </w:tcPr>
           <w:p>
             <w:pPr>
@@ -1083,7 +1109,7 @@
         </w:tc>
         <w:tc>
           <w:tcPr>
-            <w:tcW w:w="2254" w:type="dxa"/>
+            <w:tcW w:w="1687" w:type="dxa"/>
             <w:shd w:val="clear" w:color="auto" w:fill="FFFFFF" w:themeFill="background1"/>
           </w:tcPr>
           <w:p>
@@ -1105,7 +1131,7 @@
         </w:tc>
         <w:tc>
           <w:tcPr>
-            <w:tcW w:w="2254" w:type="dxa"/>
+            <w:tcW w:w="1687" w:type="dxa"/>
           </w:tcPr>
           <w:p>
             <w:pPr>
@@ -1126,7 +1152,7 @@
         </w:tc>
         <w:tc>
           <w:tcPr>
-            <w:tcW w:w="2254" w:type="dxa"/>
+            <w:tcW w:w="1687" w:type="dxa"/>
           </w:tcPr>
           <w:p>
             <w:pPr>
@@ -1166,166 +1192,170 @@
           <w:lang w:val="nl-BE"/>
         </w:rPr>
       </w:pPr>
-      <w:bookmarkStart w:id="0" w:name="_GoBack"/>
-      <w:bookmarkEnd w:id="0"/>
-    </w:p>
-    <w:p>
-      <w:pPr>
-        <w:rPr>
-          <w:lang w:val="nl-BE"/>
-        </w:rPr>
-      </w:pPr>
-    </w:p>
-    <w:p>
-      <w:pPr>
-        <w:rPr>
-          <w:lang w:val="nl-BE"/>
-        </w:rPr>
-      </w:pPr>
-    </w:p>
-    <w:p>
-      <w:pPr>
-        <w:rPr>
-          <w:lang w:val="nl-BE"/>
-        </w:rPr>
-      </w:pPr>
-    </w:p>
-    <w:p>
-      <w:pPr>
-        <w:rPr>
-          <w:lang w:val="nl-BE"/>
-        </w:rPr>
-      </w:pPr>
-    </w:p>
-    <w:p>
-      <w:pPr>
-        <w:rPr>
-          <w:lang w:val="nl-BE"/>
-        </w:rPr>
-      </w:pPr>
-    </w:p>
-    <w:p>
-      <w:pPr>
-        <w:rPr>
-          <w:lang w:val="nl-BE"/>
-        </w:rPr>
-      </w:pPr>
-    </w:p>
-    <w:p>
-      <w:pPr>
-        <w:rPr>
-          <w:lang w:val="nl-BE"/>
-        </w:rPr>
-      </w:pPr>
-    </w:p>
-    <w:p>
-      <w:pPr>
-        <w:rPr>
-          <w:lang w:val="nl-BE"/>
-        </w:rPr>
-      </w:pPr>
-    </w:p>
-    <w:p>
-      <w:pPr>
-        <w:rPr>
-          <w:lang w:val="nl-BE"/>
-        </w:rPr>
-      </w:pPr>
-    </w:p>
-    <w:p>
-      <w:pPr>
-        <w:rPr>
-          <w:lang w:val="nl-BE"/>
-        </w:rPr>
-      </w:pPr>
-    </w:p>
-    <w:p>
-      <w:pPr>
-        <w:rPr>
-          <w:lang w:val="nl-BE"/>
-        </w:rPr>
-      </w:pPr>
-    </w:p>
-    <w:p>
-      <w:pPr>
-        <w:rPr>
-          <w:lang w:val="nl-BE"/>
-        </w:rPr>
-      </w:pPr>
-    </w:p>
-    <w:p>
-      <w:pPr>
-        <w:rPr>
-          <w:lang w:val="nl-BE"/>
-        </w:rPr>
-      </w:pPr>
-    </w:p>
-    <w:p>
-      <w:pPr>
-        <w:rPr>
-          <w:lang w:val="nl-BE"/>
-        </w:rPr>
-      </w:pPr>
-    </w:p>
-    <w:p>
-      <w:pPr>
-        <w:rPr>
-          <w:lang w:val="nl-BE"/>
-        </w:rPr>
-      </w:pPr>
-    </w:p>
-    <w:p>
-      <w:pPr>
-        <w:rPr>
-          <w:lang w:val="nl-BE"/>
-        </w:rPr>
-      </w:pPr>
-    </w:p>
-    <w:p>
-      <w:pPr>
-        <w:rPr>
-          <w:lang w:val="nl-BE"/>
-        </w:rPr>
-      </w:pPr>
-    </w:p>
-    <w:p>
-      <w:pPr>
-        <w:rPr>
-          <w:lang w:val="nl-BE"/>
-        </w:rPr>
-      </w:pPr>
-    </w:p>
-    <w:p>
-      <w:pPr>
-        <w:rPr>
-          <w:lang w:val="nl-BE"/>
-        </w:rPr>
-      </w:pPr>
-    </w:p>
-    <w:p>
-      <w:pPr>
-        <w:rPr>
-          <w:lang w:val="nl-BE"/>
-        </w:rPr>
-      </w:pPr>
-    </w:p>
-    <w:p>
-      <w:pPr>
-        <w:pBdr>
-          <w:bottom w:val="single" w:sz="6" w:space="1" w:color="auto"/>
-        </w:pBdr>
-        <w:rPr>
-          <w:lang w:val="nl-BE"/>
-        </w:rPr>
-      </w:pPr>
-    </w:p>
-    <w:p>
-      <w:pPr>
-        <w:pBdr>
-          <w:bottom w:val="single" w:sz="6" w:space="1" w:color="auto"/>
-        </w:pBdr>
-      </w:pPr>
-      <w:r>
+    </w:p>
+    <w:p>
+      <w:pPr>
+        <w:rPr>
+          <w:lang w:val="nl-BE"/>
+        </w:rPr>
+      </w:pPr>
+    </w:p>
+    <w:p>
+      <w:pPr>
+        <w:rPr>
+          <w:lang w:val="nl-BE"/>
+        </w:rPr>
+      </w:pPr>
+    </w:p>
+    <w:p>
+      <w:pPr>
+        <w:rPr>
+          <w:lang w:val="nl-BE"/>
+        </w:rPr>
+      </w:pPr>
+    </w:p>
+    <w:p>
+      <w:pPr>
+        <w:rPr>
+          <w:lang w:val="nl-BE"/>
+        </w:rPr>
+      </w:pPr>
+    </w:p>
+    <w:p>
+      <w:pPr>
+        <w:rPr>
+          <w:lang w:val="nl-BE"/>
+        </w:rPr>
+      </w:pPr>
+    </w:p>
+    <w:p>
+      <w:pPr>
+        <w:rPr>
+          <w:lang w:val="nl-BE"/>
+        </w:rPr>
+      </w:pPr>
+    </w:p>
+    <w:p>
+      <w:pPr>
+        <w:rPr>
+          <w:lang w:val="nl-BE"/>
+        </w:rPr>
+      </w:pPr>
+    </w:p>
+    <w:p>
+      <w:pPr>
+        <w:rPr>
+          <w:lang w:val="nl-BE"/>
+        </w:rPr>
+      </w:pPr>
+    </w:p>
+    <w:p>
+      <w:pPr>
+        <w:rPr>
+          <w:lang w:val="nl-BE"/>
+        </w:rPr>
+      </w:pPr>
+    </w:p>
+    <w:p>
+      <w:pPr>
+        <w:rPr>
+          <w:lang w:val="nl-BE"/>
+        </w:rPr>
+      </w:pPr>
+    </w:p>
+    <w:p>
+      <w:pPr>
+        <w:rPr>
+          <w:lang w:val="nl-BE"/>
+        </w:rPr>
+      </w:pPr>
+    </w:p>
+    <w:p>
+      <w:pPr>
+        <w:rPr>
+          <w:lang w:val="nl-BE"/>
+        </w:rPr>
+      </w:pPr>
+    </w:p>
+    <w:p>
+      <w:pPr>
+        <w:rPr>
+          <w:lang w:val="nl-BE"/>
+        </w:rPr>
+      </w:pPr>
+    </w:p>
+    <w:p>
+      <w:pPr>
+        <w:rPr>
+          <w:lang w:val="nl-BE"/>
+        </w:rPr>
+      </w:pPr>
+    </w:p>
+    <w:p>
+      <w:pPr>
+        <w:rPr>
+          <w:lang w:val="nl-BE"/>
+        </w:rPr>
+      </w:pPr>
+    </w:p>
+    <w:p>
+      <w:pPr>
+        <w:rPr>
+          <w:lang w:val="nl-BE"/>
+        </w:rPr>
+      </w:pPr>
+    </w:p>
+    <w:p>
+      <w:pPr>
+        <w:rPr>
+          <w:lang w:val="nl-BE"/>
+        </w:rPr>
+      </w:pPr>
+    </w:p>
+    <w:p>
+      <w:pPr>
+        <w:rPr>
+          <w:lang w:val="nl-BE"/>
+        </w:rPr>
+      </w:pPr>
+    </w:p>
+    <w:p>
+      <w:pPr>
+        <w:rPr>
+          <w:lang w:val="nl-BE"/>
+        </w:rPr>
+      </w:pPr>
+    </w:p>
+    <w:p>
+      <w:pPr>
+        <w:rPr>
+          <w:lang w:val="nl-BE"/>
+        </w:rPr>
+      </w:pPr>
+    </w:p>
+    <w:p>
+      <w:pPr>
+        <w:pBdr>
+          <w:bottom w:val="single" w:sz="6" w:space="1" w:color="auto"/>
+        </w:pBdr>
+        <w:rPr>
+          <w:lang w:val="nl-BE"/>
+        </w:rPr>
+      </w:pPr>
+    </w:p>
+    <w:p>
+      <w:pPr>
+        <w:pBdr>
+          <w:bottom w:val="single" w:sz="6" w:space="1" w:color="auto"/>
+        </w:pBdr>
+        <w:rPr>
+          <w:lang w:val="nl-BE"/>
+        </w:rPr>
+      </w:pPr>
+      <w:r>
+        <w:rPr>
+          <w:lang w:val="nl-BE"/>
+        </w:rPr>
         <w:t>USER STORY 5</w:t>
       </w:r>
     </w:p>
@@ -1420,15 +1450,39 @@
         <w:tblLook w:val="04A0" w:firstRow="1" w:lastRow="0" w:firstColumn="1" w:lastColumn="0" w:noHBand="0" w:noVBand="1"/>
       </w:tblPr>
       <w:tblGrid>
-        <w:gridCol w:w="2074"/>
-        <w:gridCol w:w="2074"/>
-        <w:gridCol w:w="2074"/>
-        <w:gridCol w:w="2074"/>
+        <w:gridCol w:w="1547"/>
+        <w:gridCol w:w="1688"/>
+        <w:gridCol w:w="1687"/>
+        <w:gridCol w:w="1687"/>
+        <w:gridCol w:w="1687"/>
       </w:tblGrid>
       <w:tr>
         <w:tc>
           <w:tcPr>
-            <w:tcW w:w="2254" w:type="dxa"/>
+            <w:tcW w:w="1547" w:type="dxa"/>
+            <w:shd w:val="clear" w:color="auto" w:fill="000000" w:themeFill="text1"/>
+          </w:tcPr>
+          <w:p>
+            <w:pPr>
+              <w:pStyle w:val="ListParagraph"/>
+              <w:ind w:left="0"/>
+              <w:rPr>
+                <w:color w:val="00B050"/>
+                <w:lang w:val="nl-BE"/>
+              </w:rPr>
+            </w:pPr>
+            <w:r>
+              <w:rPr>
+                <w:color w:val="FFFFFF" w:themeColor="background1"/>
+                <w:lang w:val="nl-BE"/>
+              </w:rPr>
+              <w:t>D151</w:t>
+            </w:r>
+          </w:p>
+        </w:tc>
+        <w:tc>
+          <w:tcPr>
+            <w:tcW w:w="1688" w:type="dxa"/>
           </w:tcPr>
           <w:p>
             <w:pPr>
@@ -1449,7 +1503,7 @@
         </w:tc>
         <w:tc>
           <w:tcPr>
-            <w:tcW w:w="2254" w:type="dxa"/>
+            <w:tcW w:w="1687" w:type="dxa"/>
             <w:shd w:val="clear" w:color="auto" w:fill="BDD6EE" w:themeFill="accent5" w:themeFillTint="66"/>
           </w:tcPr>
           <w:p>
@@ -1471,7 +1525,7 @@
         </w:tc>
         <w:tc>
           <w:tcPr>
-            <w:tcW w:w="2254" w:type="dxa"/>
+            <w:tcW w:w="1687" w:type="dxa"/>
           </w:tcPr>
           <w:p>
             <w:pPr>
@@ -1492,7 +1546,7 @@
         </w:tc>
         <w:tc>
           <w:tcPr>
-            <w:tcW w:w="2254" w:type="dxa"/>
+            <w:tcW w:w="1687" w:type="dxa"/>
           </w:tcPr>
           <w:p>
             <w:pPr>
@@ -1516,6 +1570,171 @@
     <w:p>
       <w:pPr>
         <w:pStyle w:val="ListParagraph"/>
+        <w:rPr>
+          <w:lang w:val="nl-BE"/>
+        </w:rPr>
+      </w:pPr>
+    </w:p>
+    <w:p>
+      <w:pPr>
+        <w:rPr>
+          <w:lang w:val="nl-BE"/>
+        </w:rPr>
+      </w:pPr>
+    </w:p>
+    <w:p>
+      <w:pPr>
+        <w:rPr>
+          <w:lang w:val="nl-BE"/>
+        </w:rPr>
+      </w:pPr>
+    </w:p>
+    <w:p>
+      <w:pPr>
+        <w:rPr>
+          <w:lang w:val="nl-BE"/>
+        </w:rPr>
+      </w:pPr>
+    </w:p>
+    <w:p>
+      <w:pPr>
+        <w:rPr>
+          <w:lang w:val="nl-BE"/>
+        </w:rPr>
+      </w:pPr>
+    </w:p>
+    <w:p>
+      <w:pPr>
+        <w:rPr>
+          <w:lang w:val="nl-BE"/>
+        </w:rPr>
+      </w:pPr>
+    </w:p>
+    <w:p>
+      <w:pPr>
+        <w:rPr>
+          <w:lang w:val="nl-BE"/>
+        </w:rPr>
+      </w:pPr>
+    </w:p>
+    <w:p>
+      <w:pPr>
+        <w:rPr>
+          <w:lang w:val="nl-BE"/>
+        </w:rPr>
+      </w:pPr>
+    </w:p>
+    <w:p>
+      <w:pPr>
+        <w:rPr>
+          <w:lang w:val="nl-BE"/>
+        </w:rPr>
+      </w:pPr>
+    </w:p>
+    <w:p>
+      <w:pPr>
+        <w:rPr>
+          <w:lang w:val="nl-BE"/>
+        </w:rPr>
+      </w:pPr>
+    </w:p>
+    <w:p>
+      <w:pPr>
+        <w:rPr>
+          <w:lang w:val="nl-BE"/>
+        </w:rPr>
+      </w:pPr>
+    </w:p>
+    <w:p>
+      <w:pPr>
+        <w:rPr>
+          <w:lang w:val="nl-BE"/>
+        </w:rPr>
+      </w:pPr>
+    </w:p>
+    <w:p>
+      <w:pPr>
+        <w:rPr>
+          <w:lang w:val="nl-BE"/>
+        </w:rPr>
+      </w:pPr>
+    </w:p>
+    <w:p>
+      <w:pPr>
+        <w:rPr>
+          <w:lang w:val="nl-BE"/>
+        </w:rPr>
+      </w:pPr>
+    </w:p>
+    <w:p>
+      <w:pPr>
+        <w:rPr>
+          <w:lang w:val="nl-BE"/>
+        </w:rPr>
+      </w:pPr>
+    </w:p>
+    <w:p>
+      <w:pPr>
+        <w:rPr>
+          <w:lang w:val="nl-BE"/>
+        </w:rPr>
+      </w:pPr>
+    </w:p>
+    <w:p>
+      <w:pPr>
+        <w:rPr>
+          <w:lang w:val="nl-BE"/>
+        </w:rPr>
+      </w:pPr>
+    </w:p>
+    <w:p>
+      <w:pPr>
+        <w:rPr>
+          <w:lang w:val="nl-BE"/>
+        </w:rPr>
+      </w:pPr>
+    </w:p>
+    <w:p>
+      <w:pPr>
+        <w:rPr>
+          <w:lang w:val="nl-BE"/>
+        </w:rPr>
+      </w:pPr>
+    </w:p>
+    <w:p>
+      <w:pPr>
+        <w:rPr>
+          <w:lang w:val="nl-BE"/>
+        </w:rPr>
+      </w:pPr>
+    </w:p>
+    <w:p>
+      <w:pPr>
+        <w:pBdr>
+          <w:bottom w:val="single" w:sz="6" w:space="1" w:color="auto"/>
+        </w:pBdr>
+      </w:pPr>
+      <w:r>
+        <w:lastRenderedPageBreak/>
+        <w:t xml:space="preserve">USER STORY </w:t>
+      </w:r>
+      <w:r>
+        <w:t>6</w:t>
+      </w:r>
+    </w:p>
+    <w:p>
+      <w:r>
+        <w:t>Later</w:t>
+      </w:r>
+    </w:p>
+    <w:p/>
+    <w:p>
+      <w:r>
+        <w:t>ACCEPTANCE CRITERIA</w:t>
+      </w:r>
+    </w:p>
+    <w:p>
+      <w:pPr>
         <w:rPr>
           <w:lang w:val="nl-BE"/>
         </w:rPr>

</xml_diff>

<commit_message>
added moar user stories
</commit_message>
<xml_diff>
--- a/USER STORY 1.docx
+++ b/USER STORY 1.docx
@@ -1082,8 +1082,6 @@
               </w:rPr>
               <w:t>D151</w:t>
             </w:r>
-            <w:bookmarkStart w:id="0" w:name="_GoBack"/>
-            <w:bookmarkEnd w:id="0"/>
           </w:p>
         </w:tc>
         <w:tc>
@@ -1300,62 +1298,38 @@
     </w:p>
     <w:p>
       <w:pPr>
-        <w:rPr>
-          <w:lang w:val="nl-BE"/>
-        </w:rPr>
-      </w:pPr>
-    </w:p>
-    <w:p>
-      <w:pPr>
-        <w:rPr>
-          <w:lang w:val="nl-BE"/>
-        </w:rPr>
-      </w:pPr>
-    </w:p>
-    <w:p>
-      <w:pPr>
-        <w:rPr>
-          <w:lang w:val="nl-BE"/>
-        </w:rPr>
-      </w:pPr>
-    </w:p>
-    <w:p>
-      <w:pPr>
-        <w:rPr>
-          <w:lang w:val="nl-BE"/>
-        </w:rPr>
-      </w:pPr>
-    </w:p>
-    <w:p>
-      <w:pPr>
-        <w:rPr>
-          <w:lang w:val="nl-BE"/>
-        </w:rPr>
-      </w:pPr>
-    </w:p>
-    <w:p>
-      <w:pPr>
-        <w:pBdr>
-          <w:bottom w:val="single" w:sz="6" w:space="1" w:color="auto"/>
-        </w:pBdr>
-        <w:rPr>
-          <w:lang w:val="nl-BE"/>
-        </w:rPr>
-      </w:pPr>
-    </w:p>
-    <w:p>
-      <w:pPr>
-        <w:pBdr>
-          <w:bottom w:val="single" w:sz="6" w:space="1" w:color="auto"/>
-        </w:pBdr>
-        <w:rPr>
-          <w:lang w:val="nl-BE"/>
-        </w:rPr>
-      </w:pPr>
-      <w:r>
-        <w:rPr>
-          <w:lang w:val="nl-BE"/>
-        </w:rPr>
+        <w:pBdr>
+          <w:bottom w:val="single" w:sz="6" w:space="1" w:color="auto"/>
+        </w:pBdr>
+        <w:rPr>
+          <w:lang w:val="nl-BE"/>
+        </w:rPr>
+      </w:pPr>
+    </w:p>
+    <w:p>
+      <w:pPr>
+        <w:pBdr>
+          <w:bottom w:val="single" w:sz="6" w:space="1" w:color="auto"/>
+        </w:pBdr>
+        <w:rPr>
+          <w:lang w:val="nl-BE"/>
+        </w:rPr>
+      </w:pPr>
+    </w:p>
+    <w:p>
+      <w:pPr>
+        <w:pBdr>
+          <w:bottom w:val="single" w:sz="6" w:space="1" w:color="auto"/>
+        </w:pBdr>
+        <w:rPr>
+          <w:lang w:val="nl-BE"/>
+        </w:rPr>
+      </w:pPr>
+      <w:r>
+        <w:rPr>
+          <w:lang w:val="nl-BE"/>
+        </w:rPr>
+        <w:lastRenderedPageBreak/>
         <w:t>USER STORY 5</w:t>
       </w:r>
     </w:p>
@@ -1710,6 +1684,34 @@
     </w:p>
     <w:p>
       <w:pPr>
+        <w:rPr>
+          <w:lang w:val="nl-BE"/>
+        </w:rPr>
+      </w:pPr>
+    </w:p>
+    <w:p>
+      <w:pPr>
+        <w:rPr>
+          <w:lang w:val="nl-BE"/>
+        </w:rPr>
+      </w:pPr>
+    </w:p>
+    <w:p>
+      <w:pPr>
+        <w:rPr>
+          <w:lang w:val="nl-BE"/>
+        </w:rPr>
+      </w:pPr>
+    </w:p>
+    <w:p>
+      <w:pPr>
+        <w:rPr>
+          <w:lang w:val="nl-BE"/>
+        </w:rPr>
+      </w:pPr>
+    </w:p>
+    <w:p>
+      <w:pPr>
         <w:pBdr>
           <w:bottom w:val="single" w:sz="6" w:space="1" w:color="auto"/>
         </w:pBdr>
@@ -1723,50 +1725,668 @@
       </w:r>
     </w:p>
     <w:p>
-      <w:r>
-        <w:t>Later</w:t>
-      </w:r>
-    </w:p>
+      <w:pPr>
+        <w:rPr>
+          <w:lang w:val="nl-BE"/>
+        </w:rPr>
+      </w:pPr>
+      <w:r>
+        <w:rPr>
+          <w:lang w:val="nl-BE"/>
+        </w:rPr>
+        <w:t>Maak een webpagina waarop</w:t>
+      </w:r>
+      <w:r>
+        <w:rPr>
+          <w:lang w:val="nl-BE"/>
+        </w:rPr>
+        <w:t xml:space="preserve"> </w:t>
+      </w:r>
+      <w:r>
+        <w:rPr>
+          <w:lang w:val="nl-BE"/>
+        </w:rPr>
+        <w:t xml:space="preserve">de tabel van de vorige webpagina weergegeven wordt volgens de juiste </w:t>
+      </w:r>
+      <w:r>
+        <w:rPr>
+          <w:lang w:val="nl-BE"/>
+        </w:rPr>
+        <w:t>criteria</w:t>
+      </w:r>
+      <w:r>
+        <w:rPr>
+          <w:lang w:val="nl-BE"/>
+        </w:rPr>
+        <w:t>.</w:t>
+      </w:r>
+    </w:p>
+    <w:p>
+      <w:pPr>
+        <w:rPr>
+          <w:lang w:val="nl-BE"/>
+        </w:rPr>
+      </w:pPr>
+      <w:r>
+        <w:rPr>
+          <w:lang w:val="nl-BE"/>
+        </w:rPr>
+        <w:t>ACCEPTANCE CRITERIA</w:t>
+      </w:r>
+    </w:p>
+    <w:p>
+      <w:pPr>
+        <w:pStyle w:val="ListParagraph"/>
+        <w:rPr>
+          <w:lang w:val="nl-BE"/>
+        </w:rPr>
+      </w:pPr>
+      <w:r>
+        <w:rPr>
+          <w:lang w:val="nl-BE"/>
+        </w:rPr>
+        <w:t xml:space="preserve">Vb. </w:t>
+      </w:r>
+    </w:p>
+    <w:tbl>
+      <w:tblPr>
+        <w:tblStyle w:val="TableGrid"/>
+        <w:tblW w:w="0" w:type="auto"/>
+        <w:tblInd w:w="720" w:type="dxa"/>
+        <w:tblLook w:val="04A0" w:firstRow="1" w:lastRow="0" w:firstColumn="1" w:lastColumn="0" w:noHBand="0" w:noVBand="1"/>
+      </w:tblPr>
+      <w:tblGrid>
+        <w:gridCol w:w="1547"/>
+        <w:gridCol w:w="1688"/>
+        <w:gridCol w:w="1687"/>
+        <w:gridCol w:w="1687"/>
+        <w:gridCol w:w="1687"/>
+      </w:tblGrid>
+      <w:tr>
+        <w:tc>
+          <w:tcPr>
+            <w:tcW w:w="1547" w:type="dxa"/>
+            <w:shd w:val="clear" w:color="auto" w:fill="000000" w:themeFill="text1"/>
+          </w:tcPr>
+          <w:p>
+            <w:pPr>
+              <w:pStyle w:val="ListParagraph"/>
+              <w:ind w:left="0"/>
+              <w:rPr>
+                <w:color w:val="00B050"/>
+                <w:lang w:val="nl-BE"/>
+              </w:rPr>
+            </w:pPr>
+            <w:r>
+              <w:rPr>
+                <w:color w:val="FFFFFF" w:themeColor="background1"/>
+                <w:lang w:val="nl-BE"/>
+              </w:rPr>
+              <w:t>D151</w:t>
+            </w:r>
+          </w:p>
+        </w:tc>
+        <w:tc>
+          <w:tcPr>
+            <w:tcW w:w="1688" w:type="dxa"/>
+          </w:tcPr>
+          <w:p>
+            <w:pPr>
+              <w:pStyle w:val="ListParagraph"/>
+              <w:ind w:left="0"/>
+              <w:rPr>
+                <w:lang w:val="nl-BE"/>
+              </w:rPr>
+            </w:pPr>
+            <w:r>
+              <w:rPr>
+                <w:color w:val="00B050"/>
+                <w:lang w:val="nl-BE"/>
+              </w:rPr>
+              <w:t>15.00</w:t>
+            </w:r>
+          </w:p>
+        </w:tc>
+        <w:tc>
+          <w:tcPr>
+            <w:tcW w:w="1687" w:type="dxa"/>
+            <w:shd w:val="clear" w:color="auto" w:fill="FFFFFF" w:themeFill="background1"/>
+          </w:tcPr>
+          <w:p>
+            <w:pPr>
+              <w:pStyle w:val="ListParagraph"/>
+              <w:ind w:left="0"/>
+              <w:rPr>
+                <w:lang w:val="nl-BE"/>
+              </w:rPr>
+            </w:pPr>
+            <w:r>
+              <w:rPr>
+                <w:color w:val="FF0000"/>
+                <w:lang w:val="nl-BE"/>
+              </w:rPr>
+              <w:t>16.00</w:t>
+            </w:r>
+          </w:p>
+        </w:tc>
+        <w:tc>
+          <w:tcPr>
+            <w:tcW w:w="1687" w:type="dxa"/>
+          </w:tcPr>
+          <w:p>
+            <w:pPr>
+              <w:pStyle w:val="ListParagraph"/>
+              <w:ind w:left="0"/>
+              <w:rPr>
+                <w:lang w:val="nl-BE"/>
+              </w:rPr>
+            </w:pPr>
+            <w:r>
+              <w:rPr>
+                <w:color w:val="FF0000"/>
+                <w:lang w:val="nl-BE"/>
+              </w:rPr>
+              <w:t>17.00</w:t>
+            </w:r>
+          </w:p>
+        </w:tc>
+        <w:tc>
+          <w:tcPr>
+            <w:tcW w:w="1687" w:type="dxa"/>
+          </w:tcPr>
+          <w:p>
+            <w:pPr>
+              <w:pStyle w:val="ListParagraph"/>
+              <w:ind w:left="0"/>
+              <w:rPr>
+                <w:lang w:val="nl-BE"/>
+              </w:rPr>
+            </w:pPr>
+            <w:r>
+              <w:rPr>
+                <w:color w:val="00B050"/>
+                <w:lang w:val="nl-BE"/>
+              </w:rPr>
+              <w:t>18.00</w:t>
+            </w:r>
+          </w:p>
+        </w:tc>
+      </w:tr>
+    </w:tbl>
     <w:p/>
     <w:p>
-      <w:r>
+      <w:pPr>
+        <w:pStyle w:val="ListParagraph"/>
+        <w:numPr>
+          <w:ilvl w:val="0"/>
+          <w:numId w:val="1"/>
+        </w:numPr>
+        <w:rPr>
+          <w:lang w:val="nl-BE"/>
+        </w:rPr>
+      </w:pPr>
+      <w:r>
+        <w:rPr>
+          <w:lang w:val="nl-BE"/>
+        </w:rPr>
+        <w:t>De uren in het v</w:t>
+      </w:r>
+      <w:r>
+        <w:rPr>
+          <w:lang w:val="nl-BE"/>
+        </w:rPr>
+        <w:t>oorbeeld per lokaal worden nu getoont als rode/groene balken.</w:t>
+      </w:r>
+    </w:p>
+    <w:p>
+      <w:pPr>
+        <w:pStyle w:val="ListParagraph"/>
+        <w:numPr>
+          <w:ilvl w:val="0"/>
+          <w:numId w:val="1"/>
+        </w:numPr>
+        <w:rPr>
+          <w:lang w:val="nl-BE"/>
+        </w:rPr>
+      </w:pPr>
+      <w:r>
+        <w:rPr>
+          <w:lang w:val="nl-BE"/>
+        </w:rPr>
+        <w:t xml:space="preserve">Elk lokaal heeft zijn eigen </w:t>
+      </w:r>
+      <w:r>
+        <w:rPr>
+          <w:lang w:val="nl-BE"/>
+        </w:rPr>
+        <w:t>balk.</w:t>
+      </w:r>
+    </w:p>
+    <w:p>
+      <w:pPr>
+        <w:pStyle w:val="ListParagraph"/>
+        <w:numPr>
+          <w:ilvl w:val="0"/>
+          <w:numId w:val="1"/>
+        </w:numPr>
+        <w:rPr>
+          <w:lang w:val="nl-BE"/>
+        </w:rPr>
+      </w:pPr>
+      <w:r>
+        <w:rPr>
+          <w:lang w:val="nl-BE"/>
+        </w:rPr>
+        <w:t>De uren worden bovenaan de tabel weergegeven.</w:t>
+      </w:r>
+    </w:p>
+    <w:p>
+      <w:pPr>
+        <w:pStyle w:val="ListParagraph"/>
+        <w:numPr>
+          <w:ilvl w:val="0"/>
+          <w:numId w:val="1"/>
+        </w:numPr>
+        <w:rPr>
+          <w:lang w:val="nl-BE"/>
+        </w:rPr>
+      </w:pPr>
+      <w:r>
+        <w:rPr>
+          <w:lang w:val="nl-BE"/>
+        </w:rPr>
+        <w:t xml:space="preserve">Lijn met huidig tijdstip (NOW) wordt in deze story nog niet </w:t>
+      </w:r>
+      <w:r>
+        <w:rPr>
+          <w:lang w:val="nl-BE"/>
+        </w:rPr>
+        <w:t>gemaakt.</w:t>
+      </w:r>
+    </w:p>
+    <w:p>
+      <w:pPr>
+        <w:rPr>
+          <w:lang w:val="nl-BE"/>
+        </w:rPr>
+      </w:pPr>
+    </w:p>
+    <w:p>
+      <w:pPr>
+        <w:rPr>
+          <w:lang w:val="nl-BE"/>
+        </w:rPr>
+      </w:pPr>
+      <w:r>
+        <w:rPr>
+          <w:noProof/>
+        </w:rPr>
+        <w:drawing>
+          <wp:anchor distT="0" distB="0" distL="114300" distR="114300" simplePos="0" relativeHeight="251658240" behindDoc="0" locked="0" layoutInCell="1" allowOverlap="1" wp14:anchorId="1828982E">
+            <wp:simplePos x="0" y="0"/>
+            <wp:positionH relativeFrom="margin">
+              <wp:posOffset>1524000</wp:posOffset>
+            </wp:positionH>
+            <wp:positionV relativeFrom="paragraph">
+              <wp:posOffset>11218</wp:posOffset>
+            </wp:positionV>
+            <wp:extent cx="2768600" cy="4909830"/>
+            <wp:effectExtent l="0" t="0" r="0" b="5080"/>
+            <wp:wrapThrough wrapText="bothSides">
+              <wp:wrapPolygon edited="0">
+                <wp:start x="0" y="0"/>
+                <wp:lineTo x="0" y="21539"/>
+                <wp:lineTo x="21402" y="21539"/>
+                <wp:lineTo x="21402" y="0"/>
+                <wp:lineTo x="0" y="0"/>
+              </wp:wrapPolygon>
+            </wp:wrapThrough>
+            <wp:docPr id="2" name="Picture 2" descr="https://scontent-bru2-1.xx.fbcdn.net/v/t34.0-12/25530219_822073151310631_708628978_n.jpg?oh=8d1c120e7297689fc5609b92aed9568d&amp;oe=5A3B1580"/>
+            <wp:cNvGraphicFramePr>
+              <a:graphicFrameLocks xmlns:a="http://schemas.openxmlformats.org/drawingml/2006/main" noChangeAspect="1"/>
+            </wp:cNvGraphicFramePr>
+            <a:graphic xmlns:a="http://schemas.openxmlformats.org/drawingml/2006/main">
+              <a:graphicData uri="http://schemas.openxmlformats.org/drawingml/2006/picture">
+                <pic:pic xmlns:pic="http://schemas.openxmlformats.org/drawingml/2006/picture">
+                  <pic:nvPicPr>
+                    <pic:cNvPr id="0" name="Picture 2" descr="https://scontent-bru2-1.xx.fbcdn.net/v/t34.0-12/25530219_822073151310631_708628978_n.jpg?oh=8d1c120e7297689fc5609b92aed9568d&amp;oe=5A3B1580"/>
+                    <pic:cNvPicPr>
+                      <a:picLocks noChangeAspect="1" noChangeArrowheads="1"/>
+                    </pic:cNvPicPr>
+                  </pic:nvPicPr>
+                  <pic:blipFill>
+                    <a:blip r:embed="rId5">
+                      <a:extLst>
+                        <a:ext uri="{28A0092B-C50C-407E-A947-70E740481C1C}">
+                          <a14:useLocalDpi xmlns:a14="http://schemas.microsoft.com/office/drawing/2010/main" val="0"/>
+                        </a:ext>
+                      </a:extLst>
+                    </a:blip>
+                    <a:srcRect/>
+                    <a:stretch>
+                      <a:fillRect/>
+                    </a:stretch>
+                  </pic:blipFill>
+                  <pic:spPr bwMode="auto">
+                    <a:xfrm>
+                      <a:off x="0" y="0"/>
+                      <a:ext cx="2768600" cy="4909830"/>
+                    </a:xfrm>
+                    <a:prstGeom prst="rect">
+                      <a:avLst/>
+                    </a:prstGeom>
+                    <a:noFill/>
+                    <a:ln>
+                      <a:noFill/>
+                    </a:ln>
+                  </pic:spPr>
+                </pic:pic>
+              </a:graphicData>
+            </a:graphic>
+            <wp14:sizeRelH relativeFrom="page">
+              <wp14:pctWidth>0</wp14:pctWidth>
+            </wp14:sizeRelH>
+            <wp14:sizeRelV relativeFrom="page">
+              <wp14:pctHeight>0</wp14:pctHeight>
+            </wp14:sizeRelV>
+          </wp:anchor>
+        </w:drawing>
+      </w:r>
+    </w:p>
+    <w:p>
+      <w:pPr>
+        <w:rPr>
+          <w:lang w:val="nl-BE"/>
+        </w:rPr>
+      </w:pPr>
+    </w:p>
+    <w:p>
+      <w:pPr>
+        <w:rPr>
+          <w:lang w:val="nl-BE"/>
+        </w:rPr>
+      </w:pPr>
+    </w:p>
+    <w:p>
+      <w:pPr>
+        <w:rPr>
+          <w:lang w:val="nl-BE"/>
+        </w:rPr>
+      </w:pPr>
+    </w:p>
+    <w:p>
+      <w:pPr>
+        <w:rPr>
+          <w:lang w:val="nl-BE"/>
+        </w:rPr>
+      </w:pPr>
+    </w:p>
+    <w:p>
+      <w:pPr>
+        <w:rPr>
+          <w:lang w:val="nl-BE"/>
+        </w:rPr>
+      </w:pPr>
+    </w:p>
+    <w:p>
+      <w:pPr>
+        <w:rPr>
+          <w:lang w:val="nl-BE"/>
+        </w:rPr>
+      </w:pPr>
+    </w:p>
+    <w:p>
+      <w:pPr>
+        <w:rPr>
+          <w:lang w:val="nl-BE"/>
+        </w:rPr>
+      </w:pPr>
+    </w:p>
+    <w:p>
+      <w:pPr>
+        <w:rPr>
+          <w:lang w:val="nl-BE"/>
+        </w:rPr>
+      </w:pPr>
+    </w:p>
+    <w:p>
+      <w:pPr>
+        <w:rPr>
+          <w:lang w:val="nl-BE"/>
+        </w:rPr>
+      </w:pPr>
+    </w:p>
+    <w:p>
+      <w:pPr>
+        <w:rPr>
+          <w:lang w:val="nl-BE"/>
+        </w:rPr>
+      </w:pPr>
+    </w:p>
+    <w:p>
+      <w:pPr>
+        <w:rPr>
+          <w:lang w:val="nl-BE"/>
+        </w:rPr>
+      </w:pPr>
+    </w:p>
+    <w:p>
+      <w:pPr>
+        <w:rPr>
+          <w:lang w:val="nl-BE"/>
+        </w:rPr>
+      </w:pPr>
+    </w:p>
+    <w:p>
+      <w:pPr>
+        <w:rPr>
+          <w:lang w:val="nl-BE"/>
+        </w:rPr>
+      </w:pPr>
+    </w:p>
+    <w:p>
+      <w:pPr>
+        <w:rPr>
+          <w:lang w:val="nl-BE"/>
+        </w:rPr>
+      </w:pPr>
+    </w:p>
+    <w:p>
+      <w:pPr>
+        <w:rPr>
+          <w:lang w:val="nl-BE"/>
+        </w:rPr>
+      </w:pPr>
+    </w:p>
+    <w:p>
+      <w:pPr>
+        <w:rPr>
+          <w:lang w:val="nl-BE"/>
+        </w:rPr>
+      </w:pPr>
+    </w:p>
+    <w:p>
+      <w:pPr>
+        <w:rPr>
+          <w:lang w:val="nl-BE"/>
+        </w:rPr>
+      </w:pPr>
+    </w:p>
+    <w:p>
+      <w:pPr>
+        <w:rPr>
+          <w:lang w:val="nl-BE"/>
+        </w:rPr>
+      </w:pPr>
+    </w:p>
+    <w:p>
+      <w:pPr>
+        <w:rPr>
+          <w:lang w:val="nl-BE"/>
+        </w:rPr>
+      </w:pPr>
+    </w:p>
+    <w:p>
+      <w:pPr>
+        <w:rPr>
+          <w:lang w:val="nl-BE"/>
+        </w:rPr>
+      </w:pPr>
+    </w:p>
+    <w:p>
+      <w:pPr>
+        <w:rPr>
+          <w:lang w:val="nl-BE"/>
+        </w:rPr>
+      </w:pPr>
+    </w:p>
+    <w:p>
+      <w:pPr>
+        <w:pBdr>
+          <w:bottom w:val="single" w:sz="6" w:space="1" w:color="auto"/>
+        </w:pBdr>
+      </w:pPr>
+      <w:r>
+        <w:t xml:space="preserve">USER STORY </w:t>
+      </w:r>
+      <w:r>
+        <w:t>7</w:t>
+      </w:r>
+    </w:p>
+    <w:p>
+      <w:pPr>
+        <w:rPr>
+          <w:lang w:val="nl-BE"/>
+        </w:rPr>
+      </w:pPr>
+      <w:r>
+        <w:rPr>
+          <w:lang w:val="nl-BE"/>
+        </w:rPr>
+        <w:t>Zorg ervoor dat het huidige tijdstip wordt weergegeven op de webpagina</w:t>
+      </w:r>
+    </w:p>
+    <w:p>
+      <w:pPr>
+        <w:rPr>
+          <w:lang w:val="nl-BE"/>
+        </w:rPr>
+      </w:pPr>
+      <w:r>
+        <w:rPr>
+          <w:lang w:val="nl-BE"/>
+        </w:rPr>
         <w:t>ACCEPTANCE CRITERIA</w:t>
       </w:r>
     </w:p>
     <w:p>
       <w:pPr>
-        <w:rPr>
-          <w:lang w:val="nl-BE"/>
-        </w:rPr>
-      </w:pPr>
-    </w:p>
-    <w:p>
-      <w:pPr>
-        <w:rPr>
-          <w:lang w:val="nl-BE"/>
-        </w:rPr>
-      </w:pPr>
-    </w:p>
-    <w:p>
-      <w:pPr>
-        <w:rPr>
-          <w:lang w:val="nl-BE"/>
-        </w:rPr>
-      </w:pPr>
-    </w:p>
-    <w:p>
-      <w:pPr>
-        <w:rPr>
-          <w:lang w:val="nl-BE"/>
-        </w:rPr>
-      </w:pPr>
-    </w:p>
-    <w:p>
-      <w:pPr>
-        <w:rPr>
-          <w:lang w:val="nl-BE"/>
-        </w:rPr>
-      </w:pPr>
+        <w:pStyle w:val="ListParagraph"/>
+        <w:numPr>
+          <w:ilvl w:val="0"/>
+          <w:numId w:val="1"/>
+        </w:numPr>
+        <w:rPr>
+          <w:lang w:val="nl-BE"/>
+        </w:rPr>
+      </w:pPr>
+      <w:r>
+        <w:rPr>
+          <w:lang w:val="nl-BE"/>
+        </w:rPr>
+        <w:t>De now-lijn verschuift over de gekleurde uurbalken van elk lokaal en duidt zo het huidige tijdstip aan.</w:t>
+      </w:r>
+      <w:bookmarkStart w:id="0" w:name="_GoBack"/>
+      <w:bookmarkEnd w:id="0"/>
+    </w:p>
+    <w:p>
+      <w:pPr>
+        <w:rPr>
+          <w:lang w:val="nl-BE"/>
+        </w:rPr>
+      </w:pPr>
+    </w:p>
+    <w:p>
+      <w:pPr>
+        <w:rPr>
+          <w:lang w:val="nl-BE"/>
+        </w:rPr>
+      </w:pPr>
+      <w:r>
+        <w:rPr>
+          <w:noProof/>
+        </w:rPr>
+        <w:drawing>
+          <wp:anchor distT="0" distB="0" distL="114300" distR="114300" simplePos="0" relativeHeight="251660288" behindDoc="0" locked="0" layoutInCell="1" allowOverlap="1" wp14:anchorId="6CB1B3B6" wp14:editId="784849DF">
+            <wp:simplePos x="0" y="0"/>
+            <wp:positionH relativeFrom="margin">
+              <wp:align>center</wp:align>
+            </wp:positionH>
+            <wp:positionV relativeFrom="paragraph">
+              <wp:posOffset>52070</wp:posOffset>
+            </wp:positionV>
+            <wp:extent cx="2768600" cy="4909830"/>
+            <wp:effectExtent l="0" t="0" r="0" b="5080"/>
+            <wp:wrapThrough wrapText="bothSides">
+              <wp:wrapPolygon edited="0">
+                <wp:start x="0" y="0"/>
+                <wp:lineTo x="0" y="21539"/>
+                <wp:lineTo x="21402" y="21539"/>
+                <wp:lineTo x="21402" y="0"/>
+                <wp:lineTo x="0" y="0"/>
+              </wp:wrapPolygon>
+            </wp:wrapThrough>
+            <wp:docPr id="3" name="Picture 3" descr="https://scontent-bru2-1.xx.fbcdn.net/v/t34.0-12/25530219_822073151310631_708628978_n.jpg?oh=8d1c120e7297689fc5609b92aed9568d&amp;oe=5A3B1580"/>
+            <wp:cNvGraphicFramePr>
+              <a:graphicFrameLocks xmlns:a="http://schemas.openxmlformats.org/drawingml/2006/main" noChangeAspect="1"/>
+            </wp:cNvGraphicFramePr>
+            <a:graphic xmlns:a="http://schemas.openxmlformats.org/drawingml/2006/main">
+              <a:graphicData uri="http://schemas.openxmlformats.org/drawingml/2006/picture">
+                <pic:pic xmlns:pic="http://schemas.openxmlformats.org/drawingml/2006/picture">
+                  <pic:nvPicPr>
+                    <pic:cNvPr id="0" name="Picture 2" descr="https://scontent-bru2-1.xx.fbcdn.net/v/t34.0-12/25530219_822073151310631_708628978_n.jpg?oh=8d1c120e7297689fc5609b92aed9568d&amp;oe=5A3B1580"/>
+                    <pic:cNvPicPr>
+                      <a:picLocks noChangeAspect="1" noChangeArrowheads="1"/>
+                    </pic:cNvPicPr>
+                  </pic:nvPicPr>
+                  <pic:blipFill>
+                    <a:blip r:embed="rId5">
+                      <a:extLst>
+                        <a:ext uri="{28A0092B-C50C-407E-A947-70E740481C1C}">
+                          <a14:useLocalDpi xmlns:a14="http://schemas.microsoft.com/office/drawing/2010/main" val="0"/>
+                        </a:ext>
+                      </a:extLst>
+                    </a:blip>
+                    <a:srcRect/>
+                    <a:stretch>
+                      <a:fillRect/>
+                    </a:stretch>
+                  </pic:blipFill>
+                  <pic:spPr bwMode="auto">
+                    <a:xfrm>
+                      <a:off x="0" y="0"/>
+                      <a:ext cx="2768600" cy="4909830"/>
+                    </a:xfrm>
+                    <a:prstGeom prst="rect">
+                      <a:avLst/>
+                    </a:prstGeom>
+                    <a:noFill/>
+                    <a:ln>
+                      <a:noFill/>
+                    </a:ln>
+                  </pic:spPr>
+                </pic:pic>
+              </a:graphicData>
+            </a:graphic>
+            <wp14:sizeRelH relativeFrom="page">
+              <wp14:pctWidth>0</wp14:pctWidth>
+            </wp14:sizeRelH>
+            <wp14:sizeRelV relativeFrom="page">
+              <wp14:pctHeight>0</wp14:pctHeight>
+            </wp14:sizeRelV>
+          </wp:anchor>
+        </w:drawing>
+      </w:r>
     </w:p>
     <w:sectPr>
       <w:pgSz w:w="11906" w:h="16838"/>

</xml_diff>